<commit_message>
Updated Resume for Java: 10/27/21
</commit_message>
<xml_diff>
--- a/assets/Mahir Resume.docx
+++ b/assets/Mahir Resume.docx
@@ -69,31 +69,43 @@
     </w:p>
     <w:p>
       <w:pPr>
-        <w:spacing w:line="276" w:lineRule="auto"/>
-        <w:jc w:val="center"/>
-        <w:rPr>
-          <w:rFonts w:ascii="Raleway" w:eastAsia="Raleway" w:hAnsi="Raleway" w:cs="Raleway"/>
-          <w:color w:val="7F7F7F"/>
-          <w:sz w:val="22"/>
-          <w:szCs w:val="22"/>
-        </w:rPr>
-      </w:pPr>
-      <w:r>
-        <w:rPr>
-          <w:rFonts w:ascii="Raleway" w:eastAsia="Raleway" w:hAnsi="Raleway" w:cs="Raleway"/>
-          <w:color w:val="7F7F7F"/>
-          <w:sz w:val="22"/>
-          <w:szCs w:val="22"/>
-        </w:rPr>
-        <w:t>https://mahircoding.github.io/mahirportfolio/</w:t>
-      </w:r>
-    </w:p>
-    <w:p>
-      <w:pPr>
         <w:pBdr>
           <w:bottom w:val="single" w:sz="2" w:space="0" w:color="000000" w:shadow="1"/>
         </w:pBdr>
         <w:spacing w:line="276" w:lineRule="auto"/>
+        <w:ind w:firstLine="720"/>
+        <w:rPr>
+          <w:rFonts w:ascii="Raleway" w:eastAsia="Raleway" w:hAnsi="Raleway" w:cs="Raleway"/>
+          <w:color w:val="7F7F7F"/>
+          <w:sz w:val="22"/>
+          <w:szCs w:val="22"/>
+        </w:rPr>
+      </w:pPr>
+      <w:r>
+        <w:rPr>
+          <w:rFonts w:ascii="Raleway" w:eastAsia="Raleway" w:hAnsi="Raleway" w:cs="Raleway"/>
+          <w:color w:val="7F7F7F"/>
+          <w:sz w:val="22"/>
+          <w:szCs w:val="22"/>
+        </w:rPr>
+        <w:t xml:space="preserve">                                     </w:t>
+      </w:r>
+      <w:r>
+        <w:rPr>
+          <w:rFonts w:ascii="Raleway" w:eastAsia="Raleway" w:hAnsi="Raleway" w:cs="Raleway"/>
+          <w:color w:val="7F7F7F"/>
+          <w:sz w:val="22"/>
+          <w:szCs w:val="22"/>
+        </w:rPr>
+        <w:t>https://mahirmiah.github.io/portfolio/</w:t>
+      </w:r>
+    </w:p>
+    <w:p>
+      <w:pPr>
+        <w:pBdr>
+          <w:bottom w:val="single" w:sz="2" w:space="0" w:color="000000" w:shadow="1"/>
+        </w:pBdr>
+        <w:spacing w:line="276" w:lineRule="auto"/>
         <w:rPr>
           <w:rFonts w:ascii="Raleway" w:eastAsia="Raleway" w:hAnsi="Raleway" w:cs="Raleway"/>
           <w:b/>
@@ -270,7 +282,22 @@
           <w:szCs w:val="22"/>
         </w:rPr>
         <w:tab/>
-        <w:t>Graduation: May 2022</w:t>
+      </w:r>
+      <w:r>
+        <w:rPr>
+          <w:rFonts w:ascii="Raleway" w:hAnsi="Raleway"/>
+          <w:sz w:val="22"/>
+          <w:szCs w:val="22"/>
+        </w:rPr>
+        <w:t>Graduation</w:t>
+      </w:r>
+      <w:r>
+        <w:rPr>
+          <w:rFonts w:ascii="Raleway" w:hAnsi="Raleway"/>
+          <w:sz w:val="22"/>
+          <w:szCs w:val="22"/>
+        </w:rPr>
+        <w:t>: May 2022</w:t>
       </w:r>
     </w:p>
     <w:p>
@@ -349,7 +376,23 @@
           <w:szCs w:val="22"/>
         </w:rPr>
         <w:tab/>
-        <w:t>GPA: 3.5/4</w:t>
+        <w:t>GPA: 3.</w:t>
+      </w:r>
+      <w:r>
+        <w:rPr>
+          <w:rFonts w:ascii="Raleway" w:hAnsi="Raleway"/>
+          <w:sz w:val="22"/>
+          <w:szCs w:val="22"/>
+        </w:rPr>
+        <w:t>64</w:t>
+      </w:r>
+      <w:r>
+        <w:rPr>
+          <w:rFonts w:ascii="Raleway" w:hAnsi="Raleway"/>
+          <w:sz w:val="22"/>
+          <w:szCs w:val="22"/>
+        </w:rPr>
+        <w:t>/4</w:t>
       </w:r>
     </w:p>
     <w:p>
@@ -388,6 +431,14 @@
           <w:szCs w:val="22"/>
         </w:rPr>
         <w:t>OOP in Java, Database Management, Software Engineering, Data Structures &amp; Algorithms</w:t>
+      </w:r>
+      <w:r>
+        <w:rPr>
+          <w:rFonts w:ascii="Raleway" w:hAnsi="Raleway"/>
+          <w:sz w:val="22"/>
+          <w:szCs w:val="22"/>
+        </w:rPr>
+        <w:t>, OS</w:t>
       </w:r>
     </w:p>
     <w:p>
@@ -450,6 +501,16 @@
           <w:szCs w:val="22"/>
         </w:rPr>
         <w:t>HTML    CSS    JavaScript    Java    Python    Flask    Flutter    Dart</w:t>
+      </w:r>
+      <w:r>
+        <w:rPr>
+          <w:rFonts w:ascii="Raleway" w:hAnsi="Raleway"/>
+          <w:b/>
+          <w:bCs/>
+          <w:sz w:val="22"/>
+          <w:szCs w:val="22"/>
+        </w:rPr>
+        <w:t xml:space="preserve">    MySQL</w:t>
       </w:r>
     </w:p>
     <w:p>
@@ -840,7 +901,23 @@
           <w:sz w:val="22"/>
           <w:szCs w:val="22"/>
         </w:rPr>
-        <w:t xml:space="preserve">Exercised benchmarking, Weakness, Opportunities, and Threat (SWOT) analysis. </w:t>
+        <w:t xml:space="preserve">Exercised benchmarking, </w:t>
+      </w:r>
+      <w:r>
+        <w:rPr>
+          <w:rFonts w:ascii="Raleway" w:hAnsi="Raleway"/>
+          <w:sz w:val="22"/>
+          <w:szCs w:val="22"/>
+        </w:rPr>
+        <w:t xml:space="preserve">Strength, </w:t>
+      </w:r>
+      <w:r>
+        <w:rPr>
+          <w:rFonts w:ascii="Raleway" w:hAnsi="Raleway"/>
+          <w:sz w:val="22"/>
+          <w:szCs w:val="22"/>
+        </w:rPr>
+        <w:t xml:space="preserve">Weakness, Opportunities, and Threat analysis. </w:t>
       </w:r>
     </w:p>
     <w:p>
@@ -863,7 +940,23 @@
           <w:sz w:val="22"/>
           <w:szCs w:val="22"/>
         </w:rPr>
-        <w:t>Studied customer types, expectations, and behaviors in the marketplace.</w:t>
+        <w:t>Researched</w:t>
+      </w:r>
+      <w:r>
+        <w:rPr>
+          <w:rFonts w:ascii="Raleway" w:hAnsi="Raleway"/>
+          <w:sz w:val="22"/>
+          <w:szCs w:val="22"/>
+        </w:rPr>
+        <w:t xml:space="preserve"> customer types, marketplace</w:t>
+      </w:r>
+      <w:r>
+        <w:rPr>
+          <w:rFonts w:ascii="Raleway" w:hAnsi="Raleway"/>
+          <w:sz w:val="22"/>
+          <w:szCs w:val="22"/>
+        </w:rPr>
+        <w:t xml:space="preserve"> and tailoring software to client needs.</w:t>
       </w:r>
     </w:p>
     <w:p>
@@ -1272,15 +1365,7 @@
           <w:sz w:val="22"/>
           <w:szCs w:val="22"/>
         </w:rPr>
-        <w:t>Bank Account Program</w:t>
-      </w:r>
-      <w:r>
-        <w:rPr>
-          <w:rFonts w:ascii="Raleway" w:hAnsi="Raleway"/>
-          <w:sz w:val="22"/>
-          <w:szCs w:val="22"/>
-        </w:rPr>
-        <w:t xml:space="preserve"> </w:t>
+        <w:t>School Database</w:t>
       </w:r>
     </w:p>
     <w:p>
@@ -1365,7 +1450,47 @@
           <w:sz w:val="22"/>
           <w:szCs w:val="22"/>
         </w:rPr>
-        <w:t xml:space="preserve">Developed a bank account program utilizing Java practices while maintaining security of the program. </w:t>
+        <w:t xml:space="preserve">Developed a </w:t>
+      </w:r>
+      <w:r>
+        <w:rPr>
+          <w:rFonts w:ascii="Raleway" w:hAnsi="Raleway"/>
+          <w:sz w:val="22"/>
+          <w:szCs w:val="22"/>
+        </w:rPr>
+        <w:t>mock</w:t>
+      </w:r>
+      <w:r>
+        <w:rPr>
+          <w:rFonts w:ascii="Raleway" w:hAnsi="Raleway"/>
+          <w:sz w:val="22"/>
+          <w:szCs w:val="22"/>
+        </w:rPr>
+        <w:t xml:space="preserve"> </w:t>
+      </w:r>
+      <w:r>
+        <w:rPr>
+          <w:rFonts w:ascii="Raleway" w:hAnsi="Raleway"/>
+          <w:sz w:val="22"/>
+          <w:szCs w:val="22"/>
+        </w:rPr>
+        <w:t xml:space="preserve">school database program </w:t>
+      </w:r>
+      <w:r>
+        <w:rPr>
+          <w:rFonts w:ascii="Raleway" w:hAnsi="Raleway"/>
+          <w:sz w:val="22"/>
+          <w:szCs w:val="22"/>
+        </w:rPr>
+        <w:t>utilizing Java practices</w:t>
+      </w:r>
+      <w:r>
+        <w:rPr>
+          <w:rFonts w:ascii="Raleway" w:hAnsi="Raleway"/>
+          <w:sz w:val="22"/>
+          <w:szCs w:val="22"/>
+        </w:rPr>
+        <w:t>.</w:t>
       </w:r>
     </w:p>
     <w:p>
@@ -1388,7 +1513,103 @@
           <w:sz w:val="22"/>
           <w:szCs w:val="22"/>
         </w:rPr>
-        <w:t>Practices used in this program are but not limited to data security, inheritance, exception, and error handling.</w:t>
+        <w:t xml:space="preserve">Practices used in this program are </w:t>
+      </w:r>
+      <w:r>
+        <w:rPr>
+          <w:rFonts w:ascii="Raleway" w:hAnsi="Raleway"/>
+          <w:sz w:val="22"/>
+          <w:szCs w:val="22"/>
+        </w:rPr>
+        <w:t>OOP</w:t>
+      </w:r>
+      <w:r>
+        <w:rPr>
+          <w:rFonts w:ascii="Raleway" w:hAnsi="Raleway"/>
+          <w:sz w:val="22"/>
+          <w:szCs w:val="22"/>
+        </w:rPr>
+        <w:t xml:space="preserve"> for </w:t>
+      </w:r>
+      <w:r>
+        <w:rPr>
+          <w:rFonts w:ascii="Raleway" w:hAnsi="Raleway"/>
+          <w:sz w:val="22"/>
+          <w:szCs w:val="22"/>
+        </w:rPr>
+        <w:t>reusing classes</w:t>
+      </w:r>
+      <w:r>
+        <w:rPr>
+          <w:rFonts w:ascii="Raleway" w:hAnsi="Raleway"/>
+          <w:sz w:val="22"/>
+          <w:szCs w:val="22"/>
+        </w:rPr>
+        <w:t>,</w:t>
+      </w:r>
+      <w:r>
+        <w:rPr>
+          <w:rFonts w:ascii="Raleway" w:hAnsi="Raleway"/>
+          <w:sz w:val="22"/>
+          <w:szCs w:val="22"/>
+        </w:rPr>
+        <w:t xml:space="preserve"> </w:t>
+      </w:r>
+      <w:r>
+        <w:rPr>
+          <w:rFonts w:ascii="Raleway" w:hAnsi="Raleway"/>
+          <w:sz w:val="22"/>
+          <w:szCs w:val="22"/>
+        </w:rPr>
+        <w:t>encapsulation</w:t>
+      </w:r>
+      <w:r>
+        <w:rPr>
+          <w:rFonts w:ascii="Raleway" w:hAnsi="Raleway"/>
+          <w:sz w:val="22"/>
+          <w:szCs w:val="22"/>
+        </w:rPr>
+        <w:t xml:space="preserve"> with private modifiers</w:t>
+      </w:r>
+      <w:r>
+        <w:rPr>
+          <w:rFonts w:ascii="Raleway" w:hAnsi="Raleway"/>
+          <w:sz w:val="22"/>
+          <w:szCs w:val="22"/>
+        </w:rPr>
+        <w:t xml:space="preserve"> for security</w:t>
+      </w:r>
+      <w:r>
+        <w:rPr>
+          <w:rFonts w:ascii="Raleway" w:hAnsi="Raleway"/>
+          <w:sz w:val="22"/>
+          <w:szCs w:val="22"/>
+        </w:rPr>
+        <w:t>,</w:t>
+      </w:r>
+      <w:r>
+        <w:rPr>
+          <w:rFonts w:ascii="Raleway" w:hAnsi="Raleway"/>
+          <w:sz w:val="22"/>
+          <w:szCs w:val="22"/>
+        </w:rPr>
+        <w:t xml:space="preserve"> </w:t>
+      </w:r>
+      <w:r>
+        <w:rPr>
+          <w:rFonts w:ascii="Raleway" w:hAnsi="Raleway"/>
+          <w:sz w:val="22"/>
+          <w:szCs w:val="22"/>
+        </w:rPr>
+        <w:t>inheritance</w:t>
+      </w:r>
+      <w:r>
+        <w:rPr>
+          <w:rFonts w:ascii="Raleway" w:hAnsi="Raleway"/>
+          <w:sz w:val="22"/>
+          <w:szCs w:val="22"/>
+        </w:rPr>
+        <w:t xml:space="preserve"> to represent “IS - A” relationships between classes.</w:t>
       </w:r>
     </w:p>
     <w:sectPr>
@@ -2431,7 +2652,6 @@
   </w:style>
   <w:style w:type="character" w:styleId="Hyperlink">
     <w:name w:val="Hyperlink"/>
-    <w:semiHidden/>
     <w:unhideWhenUsed/>
     <w:rsid w:val="00131356"/>
     <w:rPr>
@@ -2448,6 +2668,18 @@
       <w:ind w:left="720"/>
       <w:contextualSpacing/>
     </w:pPr>
+  </w:style>
+  <w:style w:type="character" w:styleId="UnresolvedMention">
+    <w:name w:val="Unresolved Mention"/>
+    <w:basedOn w:val="DefaultParagraphFont"/>
+    <w:uiPriority w:val="99"/>
+    <w:semiHidden/>
+    <w:unhideWhenUsed/>
+    <w:rsid w:val="001B4F5F"/>
+    <w:rPr>
+      <w:color w:val="605E5C"/>
+      <w:shd w:val="clear" w:color="auto" w:fill="E1DFDD"/>
+    </w:rPr>
   </w:style>
 </w:styles>
 </file>

</xml_diff>